<commit_message>
added final word document for Q1
</commit_message>
<xml_diff>
--- a/Documentation/Q1 Power subsystem.docx
+++ b/Documentation/Q1 Power subsystem.docx
@@ -2,6 +2,37 @@
 <file path=word/document.xml><?xml version="1.0" encoding="utf-8"?>
 <w:document xmlns:wpc="http://schemas.microsoft.com/office/word/2010/wordprocessingCanvas" xmlns:cx="http://schemas.microsoft.com/office/drawing/2014/chartex" xmlns:cx1="http://schemas.microsoft.com/office/drawing/2015/9/8/chartex" xmlns:cx2="http://schemas.microsoft.com/office/drawing/2015/10/21/chartex" xmlns:cx3="http://schemas.microsoft.com/office/drawing/2016/5/9/chartex" xmlns:cx4="http://schemas.microsoft.com/office/drawing/2016/5/10/chartex" xmlns:cx5="http://schemas.microsoft.com/office/drawing/2016/5/11/chartex" xmlns:cx6="http://schemas.microsoft.com/office/drawing/2016/5/12/chartex" xmlns:cx7="http://schemas.microsoft.com/office/drawing/2016/5/13/chartex" xmlns:cx8="http://schemas.microsoft.com/office/drawing/2016/5/14/chartex" xmlns:mc="http://schemas.openxmlformats.org/markup-compatibility/2006" xmlns:aink="http://schemas.microsoft.com/office/drawing/2016/ink" xmlns:am3d="http://schemas.microsoft.com/office/drawing/2017/model3d" xmlns:o="urn:schemas-microsoft-com:office:office" xmlns:oel="http://schemas.microsoft.com/office/2019/extlst" xmlns:r="http://schemas.openxmlformats.org/officeDocument/2006/relationships" xmlns:m="http://schemas.openxmlformats.org/officeDocument/2006/math" xmlns:v="urn:schemas-microsoft-com:vml" xmlns:wp14="http://schemas.microsoft.com/office/word/2010/wordprocessingDrawing" xmlns:wp="http://schemas.openxmlformats.org/drawingml/2006/wordprocessingDrawing" xmlns:w10="urn:schemas-microsoft-com:office:word" xmlns:w="http://schemas.openxmlformats.org/wordprocessingml/2006/main" xmlns:w14="http://schemas.microsoft.com/office/word/2010/wordml" xmlns:w15="http://schemas.microsoft.com/office/word/2012/wordml" xmlns:w16cex="http://schemas.microsoft.com/office/word/2018/wordml/cex" xmlns:w16cid="http://schemas.microsoft.com/office/word/2016/wordml/cid" xmlns:w16="http://schemas.microsoft.com/office/word/2018/wordml" xmlns:w16sdtdh="http://schemas.microsoft.com/office/word/2020/wordml/sdtdatahash" xmlns:w16se="http://schemas.microsoft.com/office/word/2015/wordml/symex" xmlns:wpg="http://schemas.microsoft.com/office/word/2010/wordprocessingGroup" xmlns:wpi="http://schemas.microsoft.com/office/word/2010/wordprocessingInk" xmlns:wne="http://schemas.microsoft.com/office/word/2006/wordml" xmlns:wps="http://schemas.microsoft.com/office/word/2010/wordprocessingShape" mc:Ignorable="w14 w15 w16se w16cid w16 w16cex w16sdtdh wp14">
   <w:body>
+    <w:p>
+      <w:pPr>
+        <w:rPr>
+          <w:lang w:val="en-US"/>
+        </w:rPr>
+      </w:pPr>
+      <w:r>
+        <w:rPr>
+          <w:lang w:val="en-US"/>
+        </w:rPr>
+        <w:t>I</w:t>
+      </w:r>
+      <w:r>
+        <w:rPr>
+          <w:lang w:val="en-US"/>
+        </w:rPr>
+        <w:t xml:space="preserve"> Kain frassek</w:t>
+      </w:r>
+      <w:r>
+        <w:rPr>
+          <w:lang w:val="en-US"/>
+        </w:rPr>
+        <w:t xml:space="preserve"> declare I did not plagiarize to get any of this information</w:t>
+      </w:r>
+      <w:r>
+        <w:rPr>
+          <w:lang w:val="en-US"/>
+        </w:rPr>
+        <w:t xml:space="preserve"> in section 1.</w:t>
+      </w:r>
+    </w:p>
     <w:p>
       <w:pPr>
         <w:rPr>
@@ -204,8 +235,16 @@
               <w:rPr>
                 <w:lang w:val="en-US"/>
               </w:rPr>
-              <w:t>he battery charger must be able to take the 5 Volt voltage source from the micro USB</w:t>
-            </w:r>
+              <w:t xml:space="preserve">he battery charger must be able to take the 5 Volt voltage source from the </w:t>
+            </w:r>
+            <w:proofErr w:type="gramStart"/>
+            <w:r>
+              <w:rPr>
+                <w:lang w:val="en-US"/>
+              </w:rPr>
+              <w:t>micro USB</w:t>
+            </w:r>
+            <w:proofErr w:type="gramEnd"/>
             <w:r>
               <w:rPr>
                 <w:lang w:val="en-US"/>
@@ -222,13 +261,25 @@
               <w:rPr>
                 <w:lang w:val="en-US"/>
               </w:rPr>
-              <w:t xml:space="preserve"> </w:t>
-            </w:r>
-            <w:r>
-              <w:rPr>
-                <w:lang w:val="en-US"/>
-              </w:rPr>
-              <w:t>it must indicate when the battery is fully charged using a green LED and when the battery is still charging using a red LED</w:t>
+              <w:t>. I</w:t>
+            </w:r>
+            <w:r>
+              <w:rPr>
+                <w:lang w:val="en-US"/>
+              </w:rPr>
+              <w:t xml:space="preserve">t </w:t>
+            </w:r>
+            <w:r>
+              <w:rPr>
+                <w:lang w:val="en-US"/>
+              </w:rPr>
+              <w:t>will</w:t>
+            </w:r>
+            <w:r>
+              <w:rPr>
+                <w:lang w:val="en-US"/>
+              </w:rPr>
+              <w:t xml:space="preserve"> indicate when the battery is fully charged using a green LED and when the battery is still charging using a red LED</w:t>
             </w:r>
             <w:r>
               <w:rPr>
@@ -240,7 +291,13 @@
               <w:rPr>
                 <w:lang w:val="en-US"/>
               </w:rPr>
-              <w:t>it must also be able to withstand temperatures up to 80 degrees</w:t>
+              <w:t>I</w:t>
+            </w:r>
+            <w:r>
+              <w:rPr>
+                <w:lang w:val="en-US"/>
+              </w:rPr>
+              <w:t>t must also be able to withstand temperatures up to 80 degrees</w:t>
             </w:r>
             <w:r>
               <w:rPr>
@@ -266,7 +323,13 @@
               <w:rPr>
                 <w:lang w:val="en-US"/>
               </w:rPr>
-              <w:t>undervoltage lockout</w:t>
+              <w:t>U</w:t>
+            </w:r>
+            <w:r>
+              <w:rPr>
+                <w:lang w:val="en-US"/>
+              </w:rPr>
+              <w:t>ndervoltage lockout</w:t>
             </w:r>
           </w:p>
         </w:tc>
@@ -350,7 +413,7 @@
               <w:rPr>
                 <w:lang w:val="en-US"/>
               </w:rPr>
-              <w:t>circuits</w:t>
+              <w:t>circuit</w:t>
             </w:r>
             <w:r>
               <w:rPr>
@@ -376,7 +439,13 @@
               <w:rPr>
                 <w:lang w:val="en-US"/>
               </w:rPr>
-              <w:t>battery</w:t>
+              <w:t>B</w:t>
+            </w:r>
+            <w:r>
+              <w:rPr>
+                <w:lang w:val="en-US"/>
+              </w:rPr>
+              <w:t>attery</w:t>
             </w:r>
           </w:p>
         </w:tc>
@@ -494,7 +563,13 @@
               <w:rPr>
                 <w:lang w:val="en-US"/>
               </w:rPr>
-              <w:t>battery terminal pins</w:t>
+              <w:t>B</w:t>
+            </w:r>
+            <w:r>
+              <w:rPr>
+                <w:lang w:val="en-US"/>
+              </w:rPr>
+              <w:t>attery terminal pins</w:t>
             </w:r>
           </w:p>
         </w:tc>
@@ -544,7 +619,13 @@
               <w:rPr>
                 <w:lang w:val="en-US"/>
               </w:rPr>
-              <w:t>reverse polarity protection circuits</w:t>
+              <w:t>R</w:t>
+            </w:r>
+            <w:r>
+              <w:rPr>
+                <w:lang w:val="en-US"/>
+              </w:rPr>
+              <w:t>everse polarity protection circuits</w:t>
             </w:r>
           </w:p>
         </w:tc>
@@ -610,7 +691,19 @@
               <w:rPr>
                 <w:lang w:val="en-US"/>
               </w:rPr>
-              <w:t>prevent the main circuit and battery from being powered</w:t>
+              <w:t>prevent the main circuit and battery</w:t>
+            </w:r>
+            <w:r>
+              <w:rPr>
+                <w:lang w:val="en-US"/>
+              </w:rPr>
+              <w:t>,</w:t>
+            </w:r>
+            <w:r>
+              <w:rPr>
+                <w:lang w:val="en-US"/>
+              </w:rPr>
+              <w:t xml:space="preserve"> from being powered</w:t>
             </w:r>
             <w:r>
               <w:rPr>
@@ -696,13 +789,19 @@
               <w:rPr>
                 <w:lang w:val="en-US"/>
               </w:rPr>
-              <w:t>and regulate it so that it is always</w:t>
-            </w:r>
-            <w:r>
-              <w:rPr>
-                <w:lang w:val="en-US"/>
-              </w:rPr>
-              <w:t xml:space="preserve"> provides</w:t>
+              <w:t xml:space="preserve">and regulate it so that </w:t>
+            </w:r>
+            <w:r>
+              <w:rPr>
+                <w:lang w:val="en-US"/>
+              </w:rPr>
+              <w:t xml:space="preserve">a </w:t>
+            </w:r>
+            <w:r>
+              <w:rPr>
+                <w:lang w:val="en-US"/>
+              </w:rPr>
+              <w:t>constant</w:t>
             </w:r>
             <w:r>
               <w:rPr>
@@ -720,7 +819,31 @@
               <w:rPr>
                 <w:lang w:val="en-US"/>
               </w:rPr>
-              <w:t xml:space="preserve"> volts which can then be used to power </w:t>
+              <w:t xml:space="preserve"> volts</w:t>
+            </w:r>
+            <w:r>
+              <w:rPr>
+                <w:lang w:val="en-US"/>
+              </w:rPr>
+              <w:t xml:space="preserve"> </w:t>
+            </w:r>
+            <w:r>
+              <w:rPr>
+                <w:lang w:val="en-US"/>
+              </w:rPr>
+              <w:t>is supplied</w:t>
+            </w:r>
+            <w:r>
+              <w:rPr>
+                <w:lang w:val="en-US"/>
+              </w:rPr>
+              <w:t>. This</w:t>
+            </w:r>
+            <w:r>
+              <w:rPr>
+                <w:lang w:val="en-US"/>
+              </w:rPr>
+              <w:t xml:space="preserve"> can then be used to power </w:t>
             </w:r>
             <w:r>
               <w:rPr>
@@ -779,13 +902,14 @@
       </w:pPr>
       <w:r>
         <w:rPr>
+          <w:noProof/>
           <w:lang w:val="en-US"/>
         </w:rPr>
         <w:lastRenderedPageBreak/>
         <w:drawing>
-          <wp:inline distT="0" distB="0" distL="0" distR="0" wp14:anchorId="61E1B566" wp14:editId="3B58BF97">
-            <wp:extent cx="5731510" cy="1609725"/>
-            <wp:effectExtent l="0" t="0" r="2540" b="9525"/>
+          <wp:inline distT="0" distB="0" distL="0" distR="0" wp14:anchorId="61E1B566" wp14:editId="54281942">
+            <wp:extent cx="6321618" cy="1775460"/>
+            <wp:effectExtent l="0" t="0" r="3175" b="0"/>
             <wp:docPr id="1" name="Picture 1" descr="Graphical user interface, table&#10;&#10;Description automatically generated"/>
             <wp:cNvGraphicFramePr>
               <a:graphicFrameLocks xmlns:a="http://schemas.openxmlformats.org/drawingml/2006/main" noChangeAspect="1"/>
@@ -806,7 +930,7 @@
                   <pic:spPr>
                     <a:xfrm>
                       <a:off x="0" y="0"/>
-                      <a:ext cx="5731510" cy="1609725"/>
+                      <a:ext cx="6321618" cy="1775460"/>
                     </a:xfrm>
                     <a:prstGeom prst="rect">
                       <a:avLst/>
@@ -827,12 +951,13 @@
       </w:pPr>
       <w:r>
         <w:rPr>
+          <w:noProof/>
           <w:lang w:val="en-US"/>
         </w:rPr>
         <w:drawing>
-          <wp:inline distT="0" distB="0" distL="0" distR="0" wp14:anchorId="16D356A4" wp14:editId="12E68411">
-            <wp:extent cx="5731510" cy="1358900"/>
-            <wp:effectExtent l="0" t="0" r="2540" b="0"/>
+          <wp:inline distT="0" distB="0" distL="0" distR="0" wp14:anchorId="16D356A4" wp14:editId="0BB559BE">
+            <wp:extent cx="6427862" cy="1524000"/>
+            <wp:effectExtent l="0" t="0" r="0" b="0"/>
             <wp:docPr id="2" name="Picture 2"/>
             <wp:cNvGraphicFramePr>
               <a:graphicFrameLocks xmlns:a="http://schemas.openxmlformats.org/drawingml/2006/main" noChangeAspect="1"/>
@@ -853,7 +978,7 @@
                   <pic:spPr>
                     <a:xfrm>
                       <a:off x="0" y="0"/>
-                      <a:ext cx="5731510" cy="1358900"/>
+                      <a:ext cx="6432937" cy="1525203"/>
                     </a:xfrm>
                     <a:prstGeom prst="rect">
                       <a:avLst/>
@@ -865,6 +990,527 @@
           </wp:inline>
         </w:drawing>
       </w:r>
+    </w:p>
+    <w:p>
+      <w:pPr>
+        <w:rPr>
+          <w:lang w:val="en-US"/>
+        </w:rPr>
+      </w:pPr>
+    </w:p>
+    <w:p>
+      <w:pPr>
+        <w:rPr>
+          <w:lang w:val="en-US"/>
+        </w:rPr>
+      </w:pPr>
+      <w:r>
+        <w:rPr>
+          <w:lang w:val="en-US"/>
+        </w:rPr>
+        <w:t>Q.</w:t>
+      </w:r>
+      <w:r>
+        <w:rPr>
+          <w:lang w:val="en-US"/>
+        </w:rPr>
+        <w:t>1.3</w:t>
+      </w:r>
+    </w:p>
+    <w:p>
+      <w:pPr>
+        <w:rPr>
+          <w:lang w:val="en-US"/>
+        </w:rPr>
+      </w:pPr>
+      <w:r>
+        <w:rPr>
+          <w:lang w:val="en-US"/>
+        </w:rPr>
+        <w:t xml:space="preserve">Submodule </w:t>
+      </w:r>
+      <w:r>
+        <w:rPr>
+          <w:lang w:val="en-US"/>
+        </w:rPr>
+        <w:t>interface</w:t>
+      </w:r>
+    </w:p>
+    <w:p>
+      <w:pPr>
+        <w:rPr>
+          <w:lang w:val="en-US"/>
+        </w:rPr>
+      </w:pPr>
+    </w:p>
+    <w:tbl>
+      <w:tblPr>
+        <w:tblStyle w:val="TableGrid"/>
+        <w:tblW w:w="0" w:type="auto"/>
+        <w:tblLook w:val="04A0" w:firstRow="1" w:lastRow="0" w:firstColumn="1" w:lastColumn="0" w:noHBand="0" w:noVBand="1"/>
+      </w:tblPr>
+      <w:tblGrid>
+        <w:gridCol w:w="4508"/>
+        <w:gridCol w:w="4508"/>
+      </w:tblGrid>
+      <w:tr>
+        <w:tc>
+          <w:tcPr>
+            <w:tcW w:w="4508" w:type="dxa"/>
+          </w:tcPr>
+          <w:p>
+            <w:pPr>
+              <w:rPr>
+                <w:lang w:val="en-US"/>
+              </w:rPr>
+            </w:pPr>
+            <w:r>
+              <w:rPr>
+                <w:lang w:val="en-US"/>
+              </w:rPr>
+              <w:t>LED</w:t>
+            </w:r>
+            <w:r>
+              <w:rPr>
+                <w:lang w:val="en-US"/>
+              </w:rPr>
+              <w:t xml:space="preserve"> is used to indicate the charging of the battery</w:t>
+            </w:r>
+            <w:r>
+              <w:rPr>
+                <w:lang w:val="en-US"/>
+              </w:rPr>
+              <w:t>.</w:t>
+            </w:r>
+          </w:p>
+        </w:tc>
+        <w:tc>
+          <w:tcPr>
+            <w:tcW w:w="4508" w:type="dxa"/>
+          </w:tcPr>
+          <w:p>
+            <w:pPr>
+              <w:spacing w:line="480" w:lineRule="auto"/>
+              <w:rPr>
+                <w:lang w:val="en-US"/>
+              </w:rPr>
+            </w:pPr>
+            <w:r>
+              <w:rPr>
+                <w:lang w:val="en-US"/>
+              </w:rPr>
+              <w:t>one green LED and one red LED</w:t>
+            </w:r>
+            <w:r>
+              <w:rPr>
+                <w:lang w:val="en-US"/>
+              </w:rPr>
+              <w:t xml:space="preserve">. </w:t>
+            </w:r>
+            <w:r>
+              <w:rPr>
+                <w:lang w:val="en-US"/>
+              </w:rPr>
+              <w:t>B</w:t>
+            </w:r>
+            <w:r>
+              <w:rPr>
+                <w:lang w:val="en-US"/>
+              </w:rPr>
+              <w:t>oth in series with 1.2 K</w:t>
+            </w:r>
+            <w:r>
+              <w:rPr>
+                <w:rFonts w:cstheme="minorHAnsi"/>
+                <w:lang w:val="en-US"/>
+              </w:rPr>
+              <w:t>Ω</w:t>
+            </w:r>
+            <w:r>
+              <w:rPr>
+                <w:lang w:val="en-US"/>
+              </w:rPr>
+              <w:t xml:space="preserve"> resistors to reduce current</w:t>
+            </w:r>
+            <w:r>
+              <w:rPr>
+                <w:lang w:val="en-US"/>
+              </w:rPr>
+              <w:t xml:space="preserve">. </w:t>
+            </w:r>
+          </w:p>
+        </w:tc>
+      </w:tr>
+      <w:tr>
+        <w:tc>
+          <w:tcPr>
+            <w:tcW w:w="4508" w:type="dxa"/>
+          </w:tcPr>
+          <w:p>
+            <w:pPr>
+              <w:rPr>
+                <w:lang w:val="en-US"/>
+              </w:rPr>
+            </w:pPr>
+            <w:r>
+              <w:rPr>
+                <w:lang w:val="en-US"/>
+              </w:rPr>
+              <w:t>STM32F051C6Tx</w:t>
+            </w:r>
+          </w:p>
+        </w:tc>
+        <w:tc>
+          <w:tcPr>
+            <w:tcW w:w="4508" w:type="dxa"/>
+          </w:tcPr>
+          <w:p>
+            <w:pPr>
+              <w:rPr>
+                <w:lang w:val="en-US"/>
+              </w:rPr>
+            </w:pPr>
+            <w:r>
+              <w:rPr>
+                <w:lang w:val="en-US"/>
+              </w:rPr>
+              <w:t>T</w:t>
+            </w:r>
+            <w:r>
+              <w:rPr>
+                <w:lang w:val="en-US"/>
+              </w:rPr>
+              <w:t>his is the main microprocessor board which will need to be supplied with 3.3 volts</w:t>
+            </w:r>
+            <w:r>
+              <w:rPr>
+                <w:lang w:val="en-US"/>
+              </w:rPr>
+              <w:t xml:space="preserve">. </w:t>
+            </w:r>
+            <w:r>
+              <w:rPr>
+                <w:lang w:val="en-US"/>
+              </w:rPr>
+              <w:t>current used to power</w:t>
+            </w:r>
+            <w:r>
+              <w:rPr>
+                <w:lang w:val="en-US"/>
+              </w:rPr>
+              <w:t xml:space="preserve"> itself is between</w:t>
+            </w:r>
+            <w:r>
+              <w:rPr>
+                <w:lang w:val="en-US"/>
+              </w:rPr>
+              <w:t xml:space="preserve"> 3</w:t>
+            </w:r>
+            <w:r>
+              <w:rPr>
+                <w:lang w:val="en-US"/>
+              </w:rPr>
+              <w:t xml:space="preserve"> and 4.5 milliamps</w:t>
+            </w:r>
+            <w:r>
+              <w:rPr>
+                <w:lang w:val="en-US"/>
+              </w:rPr>
+              <w:t>.</w:t>
+            </w:r>
+          </w:p>
+        </w:tc>
+      </w:tr>
+      <w:tr>
+        <w:tc>
+          <w:tcPr>
+            <w:tcW w:w="4508" w:type="dxa"/>
+          </w:tcPr>
+          <w:p>
+            <w:pPr>
+              <w:rPr>
+                <w:lang w:val="en-US"/>
+              </w:rPr>
+            </w:pPr>
+            <w:r>
+              <w:rPr>
+                <w:rFonts w:ascii="FreeSans" w:hAnsi="FreeSans"/>
+              </w:rPr>
+              <w:t xml:space="preserve">Potentiometer </w:t>
+            </w:r>
+            <w:r>
+              <w:rPr>
+                <w:rFonts w:ascii="FreeSans" w:hAnsi="FreeSans"/>
+                <w:lang w:val="en-US"/>
+              </w:rPr>
+              <w:t>analog sensor</w:t>
+            </w:r>
+          </w:p>
+        </w:tc>
+        <w:tc>
+          <w:tcPr>
+            <w:tcW w:w="4508" w:type="dxa"/>
+          </w:tcPr>
+          <w:p>
+            <w:pPr>
+              <w:rPr>
+                <w:lang w:val="en-US"/>
+              </w:rPr>
+            </w:pPr>
+            <w:r>
+              <w:rPr>
+                <w:lang w:val="en-US"/>
+              </w:rPr>
+              <w:t>T</w:t>
+            </w:r>
+            <w:r>
+              <w:rPr>
+                <w:lang w:val="en-US"/>
+              </w:rPr>
+              <w:t>his will be supplied with 3.3 volts and will act as a voltage divider</w:t>
+            </w:r>
+            <w:r>
+              <w:rPr>
+                <w:lang w:val="en-US"/>
+              </w:rPr>
+              <w:t>.</w:t>
+            </w:r>
+            <w:r>
+              <w:rPr>
+                <w:lang w:val="en-US"/>
+              </w:rPr>
+              <w:t xml:space="preserve"> </w:t>
+            </w:r>
+            <w:r>
+              <w:rPr>
+                <w:lang w:val="en-US"/>
+              </w:rPr>
+              <w:t>It will draw 33 milli</w:t>
+            </w:r>
+            <w:r>
+              <w:rPr>
+                <w:lang w:val="en-US"/>
+              </w:rPr>
+              <w:t xml:space="preserve"> </w:t>
+            </w:r>
+            <w:r>
+              <w:rPr>
+                <w:lang w:val="en-US"/>
+              </w:rPr>
+              <w:t>amps of power</w:t>
+            </w:r>
+            <w:r>
+              <w:rPr>
+                <w:lang w:val="en-US"/>
+              </w:rPr>
+              <w:t>.</w:t>
+            </w:r>
+          </w:p>
+        </w:tc>
+      </w:tr>
+      <w:tr>
+        <w:tc>
+          <w:tcPr>
+            <w:tcW w:w="4508" w:type="dxa"/>
+          </w:tcPr>
+          <w:p>
+            <w:pPr>
+              <w:rPr>
+                <w:lang w:val="en-US"/>
+              </w:rPr>
+            </w:pPr>
+            <w:r>
+              <w:rPr>
+                <w:lang w:val="en-US"/>
+              </w:rPr>
+              <w:t>digital light sensor</w:t>
+            </w:r>
+          </w:p>
+        </w:tc>
+        <w:tc>
+          <w:tcPr>
+            <w:tcW w:w="4508" w:type="dxa"/>
+          </w:tcPr>
+          <w:p>
+            <w:pPr>
+              <w:rPr>
+                <w:lang w:val="en-US"/>
+              </w:rPr>
+            </w:pPr>
+            <w:r>
+              <w:rPr>
+                <w:lang w:val="en-US"/>
+              </w:rPr>
+              <w:t>this will be supplied 3.3 volts</w:t>
+            </w:r>
+            <w:r>
+              <w:rPr>
+                <w:lang w:val="en-US"/>
+              </w:rPr>
+              <w:t xml:space="preserve">. </w:t>
+            </w:r>
+            <w:r>
+              <w:rPr>
+                <w:lang w:val="en-US"/>
+              </w:rPr>
+              <w:t>And will draw a very low current</w:t>
+            </w:r>
+            <w:r>
+              <w:rPr>
+                <w:lang w:val="en-US"/>
+              </w:rPr>
+              <w:t xml:space="preserve">. </w:t>
+            </w:r>
+          </w:p>
+        </w:tc>
+      </w:tr>
+      <w:tr>
+        <w:tc>
+          <w:tcPr>
+            <w:tcW w:w="4508" w:type="dxa"/>
+          </w:tcPr>
+          <w:p>
+            <w:pPr>
+              <w:rPr>
+                <w:lang w:val="en-US"/>
+              </w:rPr>
+            </w:pPr>
+            <w:r>
+              <w:rPr>
+                <w:lang w:val="en-US"/>
+              </w:rPr>
+              <w:t>O</w:t>
+            </w:r>
+            <w:r>
+              <w:rPr>
+                <w:lang w:val="en-US"/>
+              </w:rPr>
+              <w:t xml:space="preserve">utputs via </w:t>
+            </w:r>
+            <w:r>
+              <w:rPr>
+                <w:lang w:val="en-US"/>
+              </w:rPr>
+              <w:t>LED</w:t>
+            </w:r>
+          </w:p>
+        </w:tc>
+        <w:tc>
+          <w:tcPr>
+            <w:tcW w:w="4508" w:type="dxa"/>
+          </w:tcPr>
+          <w:p>
+            <w:pPr>
+              <w:rPr>
+                <w:lang w:val="en-US"/>
+              </w:rPr>
+            </w:pPr>
+            <w:r>
+              <w:rPr>
+                <w:lang w:val="en-US"/>
+              </w:rPr>
+              <w:t>T</w:t>
+            </w:r>
+            <w:r>
+              <w:rPr>
+                <w:lang w:val="en-US"/>
+              </w:rPr>
+              <w:t>here will be an LED powered by the 3.3 volts which can be used to flash at different rates</w:t>
+            </w:r>
+            <w:r>
+              <w:rPr>
+                <w:lang w:val="en-US"/>
+              </w:rPr>
+              <w:t xml:space="preserve"> and help give outputs about what has been sensed</w:t>
+            </w:r>
+            <w:r>
+              <w:rPr>
+                <w:lang w:val="en-US"/>
+              </w:rPr>
+              <w:t>.</w:t>
+            </w:r>
+            <w:r>
+              <w:rPr>
+                <w:lang w:val="en-US"/>
+              </w:rPr>
+              <w:t xml:space="preserve"> </w:t>
+            </w:r>
+            <w:r>
+              <w:rPr>
+                <w:lang w:val="en-US"/>
+              </w:rPr>
+              <w:t>These LED's will be put in series with large resistors to help reduce current</w:t>
+            </w:r>
+            <w:r>
+              <w:rPr>
+                <w:lang w:val="en-US"/>
+              </w:rPr>
+              <w:t>.</w:t>
+            </w:r>
+          </w:p>
+        </w:tc>
+      </w:tr>
+      <w:tr>
+        <w:tc>
+          <w:tcPr>
+            <w:tcW w:w="4508" w:type="dxa"/>
+          </w:tcPr>
+          <w:p>
+            <w:pPr>
+              <w:rPr>
+                <w:lang w:val="en-US"/>
+              </w:rPr>
+            </w:pPr>
+            <w:r>
+              <w:t>Debug (SIL 1x10 Male)</w:t>
+            </w:r>
+          </w:p>
+        </w:tc>
+        <w:tc>
+          <w:tcPr>
+            <w:tcW w:w="4508" w:type="dxa"/>
+          </w:tcPr>
+          <w:p>
+            <w:pPr>
+              <w:rPr>
+                <w:lang w:val="en-US"/>
+              </w:rPr>
+            </w:pPr>
+            <w:r>
+              <w:rPr>
+                <w:lang w:val="en-US"/>
+              </w:rPr>
+              <w:t>T</w:t>
+            </w:r>
+            <w:r>
+              <w:rPr>
+                <w:lang w:val="en-US"/>
+              </w:rPr>
+              <w:t>his will need a 5 Volt power supply and therefore it will need to be supplied straight from the USB port</w:t>
+            </w:r>
+            <w:r>
+              <w:rPr>
+                <w:lang w:val="en-US"/>
+              </w:rPr>
+              <w:t>.</w:t>
+            </w:r>
+          </w:p>
+        </w:tc>
+      </w:tr>
+    </w:tbl>
+    <w:p>
+      <w:pPr>
+        <w:rPr>
+          <w:lang w:val="en-US"/>
+        </w:rPr>
+      </w:pPr>
+    </w:p>
+    <w:p>
+      <w:pPr>
+        <w:rPr>
+          <w:lang w:val="en-US"/>
+        </w:rPr>
+      </w:pPr>
     </w:p>
     <w:sectPr>
       <w:pgSz w:w="11906" w:h="16838"/>

</xml_diff>

<commit_message>
added assign. 2 submission
</commit_message>
<xml_diff>
--- a/Documentation/Q1 Power subsystem.docx
+++ b/Documentation/Q1 Power subsystem.docx
@@ -891,21 +891,54 @@
         <w:rPr>
           <w:lang w:val="en-US"/>
         </w:rPr>
+        <w:br w:type="page"/>
+      </w:r>
+    </w:p>
+    <w:p>
+      <w:pPr>
+        <w:rPr>
+          <w:lang w:val="en-US"/>
+        </w:rPr>
+      </w:pPr>
+      <w:r>
+        <w:rPr>
+          <w:lang w:val="en-US"/>
+        </w:rPr>
+        <w:lastRenderedPageBreak/>
         <w:t>Q1.2</w:t>
       </w:r>
     </w:p>
     <w:p>
       <w:pPr>
-        <w:rPr>
-          <w:lang w:val="en-US"/>
+        <w:pStyle w:val="Standard"/>
+        <w:rPr>
+          <w:rFonts w:ascii="FreeSans" w:hAnsi="FreeSans"/>
         </w:rPr>
       </w:pPr>
       <w:r>
         <w:rPr>
+          <w:rFonts w:ascii="FreeSans" w:hAnsi="FreeSans"/>
+        </w:rPr>
+        <w:t>https://github.com/Carciax/EEE3088F-Project-CKR/tree/main/Budgeting</w:t>
+      </w:r>
+      <w:r>
+        <w:rPr>
+          <w:rFonts w:ascii="FreeSans" w:hAnsi="FreeSans"/>
+        </w:rPr>
+        <w:t>/BOM.xlsx</w:t>
+      </w:r>
+    </w:p>
+    <w:p>
+      <w:pPr>
+        <w:rPr>
+          <w:lang w:val="en-US"/>
+        </w:rPr>
+      </w:pPr>
+      <w:r>
+        <w:rPr>
           <w:noProof/>
           <w:lang w:val="en-US"/>
         </w:rPr>
-        <w:lastRenderedPageBreak/>
         <w:drawing>
           <wp:inline distT="0" distB="0" distL="0" distR="0" wp14:anchorId="61E1B566" wp14:editId="54281942">
             <wp:extent cx="6321618" cy="1775460"/>
@@ -1008,6 +1041,20 @@
         <w:rPr>
           <w:lang w:val="en-US"/>
         </w:rPr>
+        <w:br w:type="page"/>
+      </w:r>
+    </w:p>
+    <w:p>
+      <w:pPr>
+        <w:rPr>
+          <w:lang w:val="en-US"/>
+        </w:rPr>
+      </w:pPr>
+      <w:r>
+        <w:rPr>
+          <w:lang w:val="en-US"/>
+        </w:rPr>
+        <w:lastRenderedPageBreak/>
         <w:t>Q.</w:t>
       </w:r>
       <w:r>
@@ -1493,6 +1540,66 @@
                 <w:lang w:val="en-US"/>
               </w:rPr>
               <w:t>.</w:t>
+            </w:r>
+          </w:p>
+        </w:tc>
+      </w:tr>
+      <w:tr>
+        <w:tc>
+          <w:tcPr>
+            <w:tcW w:w="4508" w:type="dxa"/>
+          </w:tcPr>
+          <w:p>
+            <w:r>
+              <w:t>Analogue sensor 2 thermist</w:t>
+            </w:r>
+            <w:r>
+              <w:t>o</w:t>
+            </w:r>
+            <w:r>
+              <w:t>r</w:t>
+            </w:r>
+          </w:p>
+        </w:tc>
+        <w:tc>
+          <w:tcPr>
+            <w:tcW w:w="4508" w:type="dxa"/>
+          </w:tcPr>
+          <w:p>
+            <w:pPr>
+              <w:rPr>
+                <w:lang w:val="en-US"/>
+              </w:rPr>
+            </w:pPr>
+            <w:r>
+              <w:t>This will need 3.3 V power supply and should draw les that 1 mw of power.</w:t>
+            </w:r>
+          </w:p>
+        </w:tc>
+      </w:tr>
+      <w:tr>
+        <w:tc>
+          <w:tcPr>
+            <w:tcW w:w="4508" w:type="dxa"/>
+          </w:tcPr>
+          <w:p>
+            <w:r>
+              <w:t xml:space="preserve">USB connector </w:t>
+            </w:r>
+          </w:p>
+        </w:tc>
+        <w:tc>
+          <w:tcPr>
+            <w:tcW w:w="4508" w:type="dxa"/>
+          </w:tcPr>
+          <w:p>
+            <w:pPr>
+              <w:rPr>
+                <w:lang w:val="en-US"/>
+              </w:rPr>
+            </w:pPr>
+            <w:r>
+              <w:t>Will supply 5V to the main power circuit. An external USB cable will be connected to provide this power and for data transmission</w:t>
             </w:r>
           </w:p>
         </w:tc>
@@ -1979,6 +2086,23 @@
       <w:u w:val="single"/>
     </w:rPr>
   </w:style>
+  <w:style w:type="paragraph" w:customStyle="1" w:styleId="Standard">
+    <w:name w:val="Standard"/>
+    <w:rsid w:val="00AD1DFD"/>
+    <w:pPr>
+      <w:suppressAutoHyphens/>
+      <w:autoSpaceDN w:val="0"/>
+      <w:spacing w:after="0" w:line="240" w:lineRule="auto"/>
+      <w:textAlignment w:val="baseline"/>
+    </w:pPr>
+    <w:rPr>
+      <w:rFonts w:ascii="Liberation Serif" w:eastAsia="Noto Serif CJK SC" w:hAnsi="Liberation Serif" w:cs="Lohit Devanagari"/>
+      <w:kern w:val="3"/>
+      <w:sz w:val="24"/>
+      <w:szCs w:val="24"/>
+      <w:lang w:eastAsia="zh-CN" w:bidi="hi-IN"/>
+    </w:rPr>
+  </w:style>
 </w:styles>
 </file>
 

</xml_diff>